<commit_message>
feat(main): add files lab-3 and lab-2
</commit_message>
<xml_diff>
--- a/labs/lab03/report/report.docx
+++ b/labs/lab03/report/report.docx
@@ -7,7 +7,7 @@
         <w:pStyle w:val="Title"/>
       </w:pPr>
       <w:r>
-        <w:t xml:space="preserve">Шаблон отчёта по лабораторной работе</w:t>
+        <w:t xml:space="preserve">Лабораторная работа №3</w:t>
       </w:r>
     </w:p>
     <w:p>
@@ -15,7 +15,7 @@
         <w:pStyle w:val="Subtitle"/>
       </w:pPr>
       <w:r>
-        <w:t xml:space="preserve">Простейший вариант</w:t>
+        <w:t xml:space="preserve">Архитектура компьютера</w:t>
       </w:r>
     </w:p>
     <w:p>
@@ -23,7 +23,7 @@
         <w:pStyle w:val="Author"/>
       </w:pPr>
       <w:r>
-        <w:t xml:space="preserve">Дмитрий Сергеевич Кулябов</w:t>
+        <w:t xml:space="preserve">Казначеева Кристина Никитична</w:t>
       </w:r>
     </w:p>
     <w:sdt>
@@ -75,45 +75,7 @@
         <w:pStyle w:val="FirstParagraph"/>
       </w:pPr>
       <w:r>
-        <w:t xml:space="preserve">Здесь приводится формулировка цели лабораторной работы. Формулировки</w:t>
-      </w:r>
-      <w:r>
-        <w:t xml:space="preserve"> </w:t>
-      </w:r>
-      <w:r>
-        <w:t xml:space="preserve">цели для каждой лабораторной работы приведены в методических</w:t>
-      </w:r>
-      <w:r>
-        <w:t xml:space="preserve"> </w:t>
-      </w:r>
-      <w:r>
-        <w:t xml:space="preserve">указаниях.</w:t>
-      </w:r>
-    </w:p>
-    <w:p>
-      <w:pPr>
-        <w:pStyle w:val="BodyText"/>
-      </w:pPr>
-      <w:r>
-        <w:t xml:space="preserve">Цель данного шаблона — максимально упростить подготовку отчётов по</w:t>
-      </w:r>
-      <w:r>
-        <w:t xml:space="preserve"> </w:t>
-      </w:r>
-      <w:r>
-        <w:t xml:space="preserve">лабораторным работам. Модифицируя данный шаблон, студенты смогут без</w:t>
-      </w:r>
-      <w:r>
-        <w:t xml:space="preserve"> </w:t>
-      </w:r>
-      <w:r>
-        <w:t xml:space="preserve">труда подготовить отчёт по лабораторным работам, а также познакомиться</w:t>
-      </w:r>
-      <w:r>
-        <w:t xml:space="preserve"> </w:t>
-      </w:r>
-      <w:r>
-        <w:t xml:space="preserve">с основными возможностями разметки Markdown.</w:t>
+        <w:t xml:space="preserve">Эта работа направлена на развитие навыков оформления структурированных и читаемых отчетов с использованием языка разметки Markdown в соответствии с академическими стандартами.</w:t>
       </w:r>
     </w:p>
     <w:bookmarkEnd w:id="20"/>
@@ -140,17 +102,11 @@
         <w:pStyle w:val="FirstParagraph"/>
       </w:pPr>
       <w:r>
-        <w:t xml:space="preserve">Здесь приводится описание задания в соответствии с рекомендациями</w:t>
-      </w:r>
-      <w:r>
-        <w:t xml:space="preserve"> </w:t>
-      </w:r>
-      <w:r>
-        <w:t xml:space="preserve">методического пособия и выданным вариантом.</w:t>
+        <w:t xml:space="preserve">Эта работа посвящена освоению языка разметки Markdown. Markdown - популярный инструмент, который помогает создавать структурированные и легко читаемые документы, особенно в сфере разработки ПО. В рамках этой работы мы освоим: Базовые элементы Markdown: заголовки, абзацы, списки, ссылки, изображения. Форматирование текста: подчеркивание, курсив, жирный шрифт. Вставку формул: использование LaTeX-подобного синтаксиса для вставки математических формул. Обработку файлов: работу с файлами в формате Markdown, включая их создание, редактирование и сохранение. По окончании работы вы сможете создавать качественную документацию к программному обеспечению, а также вести заметки, писать статьи и другие текстовые материалы, используя преимущества Markdown.</w:t>
       </w:r>
     </w:p>
     <w:bookmarkEnd w:id="21"/>
-    <w:bookmarkStart w:id="23" w:name="теоретическое-введение"/>
+    <w:bookmarkStart w:id="54" w:name="выполнение-лабораторной-работы"/>
     <w:p>
       <w:pPr>
         <w:pStyle w:val="Heading1"/>
@@ -165,7 +121,7 @@
         <w:tab/>
       </w:r>
       <w:r>
-        <w:t xml:space="preserve">Теоретическое введение</w:t>
+        <w:t xml:space="preserve">Выполнение лабораторной работы</w:t>
       </w:r>
     </w:p>
     <w:p>
@@ -173,337 +129,10 @@
         <w:pStyle w:val="FirstParagraph"/>
       </w:pPr>
       <w:r>
-        <w:t xml:space="preserve">Здесь описываются теоретические аспекты, связанные с выполнением работы.</w:t>
-      </w:r>
-    </w:p>
-    <w:p>
-      <w:pPr>
-        <w:pStyle w:val="BodyText"/>
-      </w:pPr>
-      <w:r>
-        <w:t xml:space="preserve">Например, в табл. 1 приведено краткое описание стандартных каталогов Unix.</w:t>
-      </w:r>
-    </w:p>
-    <w:bookmarkStart w:id="22" w:name="tbl:std-dir"/>
-    <w:p>
-      <w:pPr>
-        <w:pStyle w:val="TableCaption"/>
-      </w:pPr>
-      <w:r>
-        <w:t xml:space="preserve">Таблица 1: Описание некоторых каталогов файловой системы GNU Linux</w:t>
-      </w:r>
-    </w:p>
-    <w:tbl>
-      <w:tblPr>
-        <w:tblStyle w:val="Table"/>
-        <w:tblW w:type="pct" w:w="5000"/>
-        <w:tblLayout w:type="fixed"/>
-        <w:tblLook w:firstRow="1" w:lastRow="0" w:firstColumn="0" w:lastColumn="0" w:noHBand="0" w:noVBand="0" w:val="0020"/>
-        <w:tblCaption w:val="Таблица 1: Описание некоторых каталогов файловой системы GNU Linux"/>
-      </w:tblPr>
-      <w:tblGrid>
-        <w:gridCol w:w="803"/>
-        <w:gridCol w:w="7116"/>
-      </w:tblGrid>
-      <w:tr>
-        <w:trPr>
-          <w:tblHeader w:val="on"/>
-        </w:trPr>
-        <w:tc>
-          <w:tcPr/>
-          <w:p>
-            <w:pPr>
-              <w:pStyle w:val="Compact"/>
-            </w:pPr>
-            <w:r>
-              <w:t xml:space="preserve">Имя каталога</w:t>
-            </w:r>
-          </w:p>
-        </w:tc>
-        <w:tc>
-          <w:tcPr/>
-          <w:p>
-            <w:pPr>
-              <w:pStyle w:val="Compact"/>
-            </w:pPr>
-            <w:r>
-              <w:t xml:space="preserve">Описание каталога</w:t>
-            </w:r>
-          </w:p>
-        </w:tc>
-      </w:tr>
-      <w:tr>
-        <w:tc>
-          <w:tcPr/>
-          <w:p>
-            <w:pPr>
-              <w:pStyle w:val="Compact"/>
-            </w:pPr>
-            <w:r>
-              <w:rPr>
-                <w:rStyle w:val="VerbatimChar"/>
-              </w:rPr>
-              <w:t xml:space="preserve">/</w:t>
-            </w:r>
-          </w:p>
-        </w:tc>
-        <w:tc>
-          <w:tcPr/>
-          <w:p>
-            <w:pPr>
-              <w:pStyle w:val="Compact"/>
-            </w:pPr>
-            <w:r>
-              <w:t xml:space="preserve">Корневая директория, содержащая всю файловую</w:t>
-            </w:r>
-          </w:p>
-        </w:tc>
-      </w:tr>
-      <w:tr>
-        <w:tc>
-          <w:tcPr/>
-          <w:p>
-            <w:pPr>
-              <w:pStyle w:val="Compact"/>
-            </w:pPr>
-            <w:r>
-              <w:rPr>
-                <w:rStyle w:val="VerbatimChar"/>
-              </w:rPr>
-              <w:t xml:space="preserve">/bin</w:t>
-            </w:r>
-          </w:p>
-        </w:tc>
-        <w:tc>
-          <w:tcPr/>
-          <w:p>
-            <w:pPr>
-              <w:pStyle w:val="Compact"/>
-            </w:pPr>
-            <w:r>
-              <w:t xml:space="preserve">Основные системные утилиты, необходимые как в однопользовательском режиме, так и при обычной работе всем пользователям</w:t>
-            </w:r>
-          </w:p>
-        </w:tc>
-      </w:tr>
-      <w:tr>
-        <w:tc>
-          <w:tcPr/>
-          <w:p>
-            <w:pPr>
-              <w:pStyle w:val="Compact"/>
-            </w:pPr>
-            <w:r>
-              <w:rPr>
-                <w:rStyle w:val="VerbatimChar"/>
-              </w:rPr>
-              <w:t xml:space="preserve">/etc</w:t>
-            </w:r>
-          </w:p>
-        </w:tc>
-        <w:tc>
-          <w:tcPr/>
-          <w:p>
-            <w:pPr>
-              <w:pStyle w:val="Compact"/>
-            </w:pPr>
-            <w:r>
-              <w:t xml:space="preserve">Общесистемные конфигурационные файлы и файлы конфигурации установленных программ</w:t>
-            </w:r>
-          </w:p>
-        </w:tc>
-      </w:tr>
-      <w:tr>
-        <w:tc>
-          <w:tcPr/>
-          <w:p>
-            <w:pPr>
-              <w:pStyle w:val="Compact"/>
-            </w:pPr>
-            <w:r>
-              <w:rPr>
-                <w:rStyle w:val="VerbatimChar"/>
-              </w:rPr>
-              <w:t xml:space="preserve">/home</w:t>
-            </w:r>
-          </w:p>
-        </w:tc>
-        <w:tc>
-          <w:tcPr/>
-          <w:p>
-            <w:pPr>
-              <w:pStyle w:val="Compact"/>
-            </w:pPr>
-            <w:r>
-              <w:t xml:space="preserve">Содержит домашние директории пользователей, которые, в свою очередь, содержат персональные настройки и данные пользователя</w:t>
-            </w:r>
-          </w:p>
-        </w:tc>
-      </w:tr>
-      <w:tr>
-        <w:tc>
-          <w:tcPr/>
-          <w:p>
-            <w:pPr>
-              <w:pStyle w:val="Compact"/>
-            </w:pPr>
-            <w:r>
-              <w:rPr>
-                <w:rStyle w:val="VerbatimChar"/>
-              </w:rPr>
-              <w:t xml:space="preserve">/media</w:t>
-            </w:r>
-          </w:p>
-        </w:tc>
-        <w:tc>
-          <w:tcPr/>
-          <w:p>
-            <w:pPr>
-              <w:pStyle w:val="Compact"/>
-            </w:pPr>
-            <w:r>
-              <w:t xml:space="preserve">Точки монтирования для сменных носителей</w:t>
-            </w:r>
-          </w:p>
-        </w:tc>
-      </w:tr>
-      <w:tr>
-        <w:tc>
-          <w:tcPr/>
-          <w:p>
-            <w:pPr>
-              <w:pStyle w:val="Compact"/>
-            </w:pPr>
-            <w:r>
-              <w:rPr>
-                <w:rStyle w:val="VerbatimChar"/>
-              </w:rPr>
-              <w:t xml:space="preserve">/root</w:t>
-            </w:r>
-          </w:p>
-        </w:tc>
-        <w:tc>
-          <w:tcPr/>
-          <w:p>
-            <w:pPr>
-              <w:pStyle w:val="Compact"/>
-            </w:pPr>
-            <w:r>
-              <w:t xml:space="preserve">Домашняя директория пользователя</w:t>
-            </w:r>
-            <w:r>
-              <w:t xml:space="preserve"> </w:t>
-            </w:r>
-            <w:r>
-              <w:rPr>
-                <w:rStyle w:val="VerbatimChar"/>
-              </w:rPr>
-              <w:t xml:space="preserve">root</w:t>
-            </w:r>
-          </w:p>
-        </w:tc>
-      </w:tr>
-      <w:tr>
-        <w:tc>
-          <w:tcPr/>
-          <w:p>
-            <w:pPr>
-              <w:pStyle w:val="Compact"/>
-            </w:pPr>
-            <w:r>
-              <w:rPr>
-                <w:rStyle w:val="VerbatimChar"/>
-              </w:rPr>
-              <w:t xml:space="preserve">/tmp</w:t>
-            </w:r>
-          </w:p>
-        </w:tc>
-        <w:tc>
-          <w:tcPr/>
-          <w:p>
-            <w:pPr>
-              <w:pStyle w:val="Compact"/>
-            </w:pPr>
-            <w:r>
-              <w:t xml:space="preserve">Временные файлы</w:t>
-            </w:r>
-          </w:p>
-        </w:tc>
-      </w:tr>
-      <w:tr>
-        <w:tc>
-          <w:tcPr/>
-          <w:p>
-            <w:pPr>
-              <w:pStyle w:val="Compact"/>
-            </w:pPr>
-            <w:r>
-              <w:rPr>
-                <w:rStyle w:val="VerbatimChar"/>
-              </w:rPr>
-              <w:t xml:space="preserve">/usr</w:t>
-            </w:r>
-          </w:p>
-        </w:tc>
-        <w:tc>
-          <w:tcPr/>
-          <w:p>
-            <w:pPr>
-              <w:pStyle w:val="Compact"/>
-            </w:pPr>
-            <w:r>
-              <w:t xml:space="preserve">Вторичная иерархия для данных пользователя</w:t>
-            </w:r>
-          </w:p>
-        </w:tc>
-      </w:tr>
-    </w:tbl>
-    <w:bookmarkEnd w:id="22"/>
-    <w:p>
-      <w:pPr>
-        <w:pStyle w:val="BodyText"/>
-      </w:pPr>
-      <w:r>
-        <w:t xml:space="preserve">Более подробно про Unix см. в</w:t>
-      </w:r>
-      <w:r>
-        <w:t xml:space="preserve"> </w:t>
-      </w:r>
-      <w:r>
-        <w:t xml:space="preserve">[1–4]</w:t>
-      </w:r>
-      <w:r>
-        <w:t xml:space="preserve">.</w:t>
-      </w:r>
-    </w:p>
-    <w:bookmarkEnd w:id="23"/>
-    <w:bookmarkStart w:id="28" w:name="выполнение-лабораторной-работы"/>
-    <w:p>
-      <w:pPr>
-        <w:pStyle w:val="Heading1"/>
-      </w:pPr>
-      <w:r>
-        <w:rPr>
-          <w:rStyle w:val="SectionNumber"/>
-        </w:rPr>
-        <w:t xml:space="preserve">4</w:t>
-      </w:r>
-      <w:r>
-        <w:tab/>
-      </w:r>
-      <w:r>
-        <w:t xml:space="preserve">Выполнение лабораторной работы</w:t>
-      </w:r>
-    </w:p>
-    <w:p>
-      <w:pPr>
-        <w:pStyle w:val="FirstParagraph"/>
-      </w:pPr>
-      <w:r>
-        <w:t xml:space="preserve">Описываются проведённые действия, в качестве иллюстрации даётся ссылка на иллюстрацию (рис. 1).</w:t>
-      </w:r>
-    </w:p>
-    <w:bookmarkStart w:id="27" w:name="fig:001"/>
+        <w:t xml:space="preserve">Открываем терминал, затем переходим в сформированный при выполнении лабораторной работы №2 каталог курса.</w:t>
+      </w:r>
+    </w:p>
+    <w:bookmarkStart w:id="25" w:name="fig:101"/>
     <w:p>
       <w:pPr>
         <w:pStyle w:val="CaptionedFigure"/>
@@ -511,20 +140,20 @@
       <w:r>
         <w:drawing>
           <wp:inline>
-            <wp:extent cx="3733800" cy="2800350"/>
+            <wp:extent cx="3733800" cy="119408"/>
             <wp:effectExtent b="0" l="0" r="0" t="0"/>
-            <wp:docPr descr="Рис. 1: Название рисунка" title="" id="25" name="Picture"/>
+            <wp:docPr descr="Рис. 1: Переход в каталог" title="" id="23" name="Picture"/>
             <a:graphic>
               <a:graphicData uri="http://schemas.openxmlformats.org/drawingml/2006/picture">
                 <pic:pic>
                   <pic:nvPicPr>
-                    <pic:cNvPr descr="image/placeimg_800_600_tech.jpg" id="26" name="Picture"/>
+                    <pic:cNvPr descr="image/101.png" id="24" name="Picture"/>
                     <pic:cNvPicPr>
                       <a:picLocks noChangeArrowheads="1" noChangeAspect="1"/>
                     </pic:cNvPicPr>
                   </pic:nvPicPr>
                   <pic:blipFill>
-                    <a:blip r:embed="rId24"/>
+                    <a:blip r:embed="rId22"/>
                     <a:stretch>
                       <a:fillRect/>
                     </a:stretch>
@@ -532,7 +161,7 @@
                   <pic:spPr bwMode="auto">
                     <a:xfrm>
                       <a:off x="0" y="0"/>
-                      <a:ext cx="3733800" cy="2800350"/>
+                      <a:ext cx="3733800" cy="119408"/>
                     </a:xfrm>
                     <a:prstGeom prst="rect">
                       <a:avLst/>
@@ -556,12 +185,459 @@
         <w:pStyle w:val="ImageCaption"/>
       </w:pPr>
       <w:r>
-        <w:t xml:space="preserve">Рис. 1: Название рисунка</w:t>
-      </w:r>
-    </w:p>
-    <w:bookmarkEnd w:id="27"/>
-    <w:bookmarkEnd w:id="28"/>
-    <w:bookmarkStart w:id="29" w:name="выводы"/>
+        <w:t xml:space="preserve">Рис. 1: Переход в каталог</w:t>
+      </w:r>
+    </w:p>
+    <w:bookmarkEnd w:id="25"/>
+    <w:p>
+      <w:pPr>
+        <w:pStyle w:val="BodyText"/>
+      </w:pPr>
+      <w:r>
+        <w:t xml:space="preserve">Обновляем локальный репозиторий, скачивая изменения из удаленного репозитория с помощью командыт git pull (рис. 2).</w:t>
+      </w:r>
+    </w:p>
+    <w:bookmarkStart w:id="29" w:name="fig:102"/>
+    <w:p>
+      <w:pPr>
+        <w:pStyle w:val="CaptionedFigure"/>
+      </w:pPr>
+      <w:r>
+        <w:drawing>
+          <wp:inline>
+            <wp:extent cx="3733800" cy="165852"/>
+            <wp:effectExtent b="0" l="0" r="0" t="0"/>
+            <wp:docPr descr="Рис. 2: Обновление данных каталога" title="" id="27" name="Picture"/>
+            <a:graphic>
+              <a:graphicData uri="http://schemas.openxmlformats.org/drawingml/2006/picture">
+                <pic:pic>
+                  <pic:nvPicPr>
+                    <pic:cNvPr descr="image/102.png" id="28" name="Picture"/>
+                    <pic:cNvPicPr>
+                      <a:picLocks noChangeArrowheads="1" noChangeAspect="1"/>
+                    </pic:cNvPicPr>
+                  </pic:nvPicPr>
+                  <pic:blipFill>
+                    <a:blip r:embed="rId26"/>
+                    <a:stretch>
+                      <a:fillRect/>
+                    </a:stretch>
+                  </pic:blipFill>
+                  <pic:spPr bwMode="auto">
+                    <a:xfrm>
+                      <a:off x="0" y="0"/>
+                      <a:ext cx="3733800" cy="165852"/>
+                    </a:xfrm>
+                    <a:prstGeom prst="rect">
+                      <a:avLst/>
+                    </a:prstGeom>
+                    <a:noFill/>
+                    <a:ln w="9525">
+                      <a:noFill/>
+                      <a:headEnd/>
+                      <a:tailEnd/>
+                    </a:ln>
+                  </pic:spPr>
+                </pic:pic>
+              </a:graphicData>
+            </a:graphic>
+          </wp:inline>
+        </w:drawing>
+      </w:r>
+    </w:p>
+    <w:p>
+      <w:pPr>
+        <w:pStyle w:val="ImageCaption"/>
+      </w:pPr>
+      <w:r>
+        <w:t xml:space="preserve">Рис. 2: Обновление данных каталога</w:t>
+      </w:r>
+    </w:p>
+    <w:bookmarkEnd w:id="29"/>
+    <w:p>
+      <w:pPr>
+        <w:pStyle w:val="BodyText"/>
+      </w:pPr>
+      <w:r>
+        <w:t xml:space="preserve">Переходим в каталог с шаблоном отчета по лабораторной работе № 3 и проводим компиляцию шаблона с использованием Makefile, вводя команду make (рис. 3).</w:t>
+      </w:r>
+    </w:p>
+    <w:bookmarkStart w:id="33" w:name="fig:103"/>
+    <w:p>
+      <w:pPr>
+        <w:pStyle w:val="CaptionedFigure"/>
+      </w:pPr>
+      <w:r>
+        <w:drawing>
+          <wp:inline>
+            <wp:extent cx="3733800" cy="886639"/>
+            <wp:effectExtent b="0" l="0" r="0" t="0"/>
+            <wp:docPr descr="Рис. 3: Выполнение компиляции шаблона" title="" id="31" name="Picture"/>
+            <a:graphic>
+              <a:graphicData uri="http://schemas.openxmlformats.org/drawingml/2006/picture">
+                <pic:pic>
+                  <pic:nvPicPr>
+                    <pic:cNvPr descr="image/103.png" id="32" name="Picture"/>
+                    <pic:cNvPicPr>
+                      <a:picLocks noChangeArrowheads="1" noChangeAspect="1"/>
+                    </pic:cNvPicPr>
+                  </pic:nvPicPr>
+                  <pic:blipFill>
+                    <a:blip r:embed="rId30"/>
+                    <a:stretch>
+                      <a:fillRect/>
+                    </a:stretch>
+                  </pic:blipFill>
+                  <pic:spPr bwMode="auto">
+                    <a:xfrm>
+                      <a:off x="0" y="0"/>
+                      <a:ext cx="3733800" cy="886639"/>
+                    </a:xfrm>
+                    <a:prstGeom prst="rect">
+                      <a:avLst/>
+                    </a:prstGeom>
+                    <a:noFill/>
+                    <a:ln w="9525">
+                      <a:noFill/>
+                      <a:headEnd/>
+                      <a:tailEnd/>
+                    </a:ln>
+                  </pic:spPr>
+                </pic:pic>
+              </a:graphicData>
+            </a:graphic>
+          </wp:inline>
+        </w:drawing>
+      </w:r>
+    </w:p>
+    <w:p>
+      <w:pPr>
+        <w:pStyle w:val="ImageCaption"/>
+      </w:pPr>
+      <w:r>
+        <w:t xml:space="preserve">Рис. 3: Выполнение компиляции шаблона</w:t>
+      </w:r>
+    </w:p>
+    <w:bookmarkEnd w:id="33"/>
+    <w:p>
+      <w:pPr>
+        <w:pStyle w:val="BodyText"/>
+      </w:pPr>
+      <w:r>
+        <w:t xml:space="preserve">Удаляем файлы report.pdf и report.docx, полученные с использованием Makefile (рис. 4).</w:t>
+      </w:r>
+    </w:p>
+    <w:bookmarkStart w:id="37" w:name="fig:104"/>
+    <w:p>
+      <w:pPr>
+        <w:pStyle w:val="CaptionedFigure"/>
+      </w:pPr>
+      <w:r>
+        <w:drawing>
+          <wp:inline>
+            <wp:extent cx="3733800" cy="104685"/>
+            <wp:effectExtent b="0" l="0" r="0" t="0"/>
+            <wp:docPr descr="Рис. 4: Удаление файлов" title="" id="35" name="Picture"/>
+            <a:graphic>
+              <a:graphicData uri="http://schemas.openxmlformats.org/drawingml/2006/picture">
+                <pic:pic>
+                  <pic:nvPicPr>
+                    <pic:cNvPr descr="image/104.png" id="36" name="Picture"/>
+                    <pic:cNvPicPr>
+                      <a:picLocks noChangeArrowheads="1" noChangeAspect="1"/>
+                    </pic:cNvPicPr>
+                  </pic:nvPicPr>
+                  <pic:blipFill>
+                    <a:blip r:embed="rId34"/>
+                    <a:stretch>
+                      <a:fillRect/>
+                    </a:stretch>
+                  </pic:blipFill>
+                  <pic:spPr bwMode="auto">
+                    <a:xfrm>
+                      <a:off x="0" y="0"/>
+                      <a:ext cx="3733800" cy="104685"/>
+                    </a:xfrm>
+                    <a:prstGeom prst="rect">
+                      <a:avLst/>
+                    </a:prstGeom>
+                    <a:noFill/>
+                    <a:ln w="9525">
+                      <a:noFill/>
+                      <a:headEnd/>
+                      <a:tailEnd/>
+                    </a:ln>
+                  </pic:spPr>
+                </pic:pic>
+              </a:graphicData>
+            </a:graphic>
+          </wp:inline>
+        </w:drawing>
+      </w:r>
+    </w:p>
+    <w:p>
+      <w:pPr>
+        <w:pStyle w:val="ImageCaption"/>
+      </w:pPr>
+      <w:r>
+        <w:t xml:space="preserve">Рис. 4: Удаление файлов</w:t>
+      </w:r>
+    </w:p>
+    <w:bookmarkEnd w:id="37"/>
+    <w:p>
+      <w:pPr>
+        <w:pStyle w:val="BodyText"/>
+      </w:pPr>
+      <w:r>
+        <w:t xml:space="preserve">Открываем файл report.md c помощью любого текстового редактора и заполняем отчет (рис. 5).</w:t>
+      </w:r>
+    </w:p>
+    <w:bookmarkStart w:id="41" w:name="fig:105"/>
+    <w:p>
+      <w:pPr>
+        <w:pStyle w:val="CaptionedFigure"/>
+      </w:pPr>
+      <w:r>
+        <w:drawing>
+          <wp:inline>
+            <wp:extent cx="3733800" cy="2120860"/>
+            <wp:effectExtent b="0" l="0" r="0" t="0"/>
+            <wp:docPr descr="Рис. 5: Открывание файла" title="" id="39" name="Picture"/>
+            <a:graphic>
+              <a:graphicData uri="http://schemas.openxmlformats.org/drawingml/2006/picture">
+                <pic:pic>
+                  <pic:nvPicPr>
+                    <pic:cNvPr descr="image/105.png" id="40" name="Picture"/>
+                    <pic:cNvPicPr>
+                      <a:picLocks noChangeArrowheads="1" noChangeAspect="1"/>
+                    </pic:cNvPicPr>
+                  </pic:nvPicPr>
+                  <pic:blipFill>
+                    <a:blip r:embed="rId38"/>
+                    <a:stretch>
+                      <a:fillRect/>
+                    </a:stretch>
+                  </pic:blipFill>
+                  <pic:spPr bwMode="auto">
+                    <a:xfrm>
+                      <a:off x="0" y="0"/>
+                      <a:ext cx="3733800" cy="2120860"/>
+                    </a:xfrm>
+                    <a:prstGeom prst="rect">
+                      <a:avLst/>
+                    </a:prstGeom>
+                    <a:noFill/>
+                    <a:ln w="9525">
+                      <a:noFill/>
+                      <a:headEnd/>
+                      <a:tailEnd/>
+                    </a:ln>
+                  </pic:spPr>
+                </pic:pic>
+              </a:graphicData>
+            </a:graphic>
+          </wp:inline>
+        </w:drawing>
+      </w:r>
+    </w:p>
+    <w:p>
+      <w:pPr>
+        <w:pStyle w:val="ImageCaption"/>
+      </w:pPr>
+      <w:r>
+        <w:t xml:space="preserve">Рис. 5: Открывание файла</w:t>
+      </w:r>
+    </w:p>
+    <w:bookmarkEnd w:id="41"/>
+    <w:p>
+      <w:pPr>
+        <w:pStyle w:val="BodyText"/>
+      </w:pPr>
+      <w:r>
+        <w:t xml:space="preserve">В соответствующем каталоге сделаем отчёт по лабораторной работе № 2 в формате Markdown (рис. 6).</w:t>
+      </w:r>
+    </w:p>
+    <w:bookmarkStart w:id="45" w:name="fig:106"/>
+    <w:p>
+      <w:pPr>
+        <w:pStyle w:val="CaptionedFigure"/>
+      </w:pPr>
+      <w:r>
+        <w:drawing>
+          <wp:inline>
+            <wp:extent cx="3733800" cy="2120860"/>
+            <wp:effectExtent b="0" l="0" r="0" t="0"/>
+            <wp:docPr descr="Рис. 6: Создание отчёта" title="" id="43" name="Picture"/>
+            <a:graphic>
+              <a:graphicData uri="http://schemas.openxmlformats.org/drawingml/2006/picture">
+                <pic:pic>
+                  <pic:nvPicPr>
+                    <pic:cNvPr descr="image/106.png" id="44" name="Picture"/>
+                    <pic:cNvPicPr>
+                      <a:picLocks noChangeArrowheads="1" noChangeAspect="1"/>
+                    </pic:cNvPicPr>
+                  </pic:nvPicPr>
+                  <pic:blipFill>
+                    <a:blip r:embed="rId42"/>
+                    <a:stretch>
+                      <a:fillRect/>
+                    </a:stretch>
+                  </pic:blipFill>
+                  <pic:spPr bwMode="auto">
+                    <a:xfrm>
+                      <a:off x="0" y="0"/>
+                      <a:ext cx="3733800" cy="2120860"/>
+                    </a:xfrm>
+                    <a:prstGeom prst="rect">
+                      <a:avLst/>
+                    </a:prstGeom>
+                    <a:noFill/>
+                    <a:ln w="9525">
+                      <a:noFill/>
+                      <a:headEnd/>
+                      <a:tailEnd/>
+                    </a:ln>
+                  </pic:spPr>
+                </pic:pic>
+              </a:graphicData>
+            </a:graphic>
+          </wp:inline>
+        </w:drawing>
+      </w:r>
+    </w:p>
+    <w:p>
+      <w:pPr>
+        <w:pStyle w:val="ImageCaption"/>
+      </w:pPr>
+      <w:r>
+        <w:t xml:space="preserve">Рис. 6: Создание отчёта</w:t>
+      </w:r>
+    </w:p>
+    <w:bookmarkEnd w:id="45"/>
+    <w:p>
+      <w:pPr>
+        <w:pStyle w:val="BodyText"/>
+      </w:pPr>
+      <w:r>
+        <w:t xml:space="preserve">Загружаем файлы на Github (рис. 7) и (рис. 8).</w:t>
+      </w:r>
+    </w:p>
+    <w:bookmarkStart w:id="49" w:name="fig:107"/>
+    <w:p>
+      <w:pPr>
+        <w:pStyle w:val="CaptionedFigure"/>
+      </w:pPr>
+      <w:r>
+        <w:drawing>
+          <wp:inline>
+            <wp:extent cx="3733800" cy="528514"/>
+            <wp:effectExtent b="0" l="0" r="0" t="0"/>
+            <wp:docPr descr="Рис. 7: Загрузка открытого ключа на github" title="" id="47" name="Picture"/>
+            <a:graphic>
+              <a:graphicData uri="http://schemas.openxmlformats.org/drawingml/2006/picture">
+                <pic:pic>
+                  <pic:nvPicPr>
+                    <pic:cNvPr descr="image/107.png" id="48" name="Picture"/>
+                    <pic:cNvPicPr>
+                      <a:picLocks noChangeArrowheads="1" noChangeAspect="1"/>
+                    </pic:cNvPicPr>
+                  </pic:nvPicPr>
+                  <pic:blipFill>
+                    <a:blip r:embed="rId46"/>
+                    <a:stretch>
+                      <a:fillRect/>
+                    </a:stretch>
+                  </pic:blipFill>
+                  <pic:spPr bwMode="auto">
+                    <a:xfrm>
+                      <a:off x="0" y="0"/>
+                      <a:ext cx="3733800" cy="528514"/>
+                    </a:xfrm>
+                    <a:prstGeom prst="rect">
+                      <a:avLst/>
+                    </a:prstGeom>
+                    <a:noFill/>
+                    <a:ln w="9525">
+                      <a:noFill/>
+                      <a:headEnd/>
+                      <a:tailEnd/>
+                    </a:ln>
+                  </pic:spPr>
+                </pic:pic>
+              </a:graphicData>
+            </a:graphic>
+          </wp:inline>
+        </w:drawing>
+      </w:r>
+    </w:p>
+    <w:p>
+      <w:pPr>
+        <w:pStyle w:val="ImageCaption"/>
+      </w:pPr>
+      <w:r>
+        <w:t xml:space="preserve">Рис. 7: Загрузка открытого ключа на github</w:t>
+      </w:r>
+    </w:p>
+    <w:bookmarkEnd w:id="49"/>
+    <w:bookmarkStart w:id="53" w:name="fig:108"/>
+    <w:p>
+      <w:pPr>
+        <w:pStyle w:val="CaptionedFigure"/>
+      </w:pPr>
+      <w:r>
+        <w:drawing>
+          <wp:inline>
+            <wp:extent cx="3733800" cy="749247"/>
+            <wp:effectExtent b="0" l="0" r="0" t="0"/>
+            <wp:docPr descr="Рис. 8: Загрузка открытого ключа на github" title="" id="51" name="Picture"/>
+            <a:graphic>
+              <a:graphicData uri="http://schemas.openxmlformats.org/drawingml/2006/picture">
+                <pic:pic>
+                  <pic:nvPicPr>
+                    <pic:cNvPr descr="image/108.png" id="52" name="Picture"/>
+                    <pic:cNvPicPr>
+                      <a:picLocks noChangeArrowheads="1" noChangeAspect="1"/>
+                    </pic:cNvPicPr>
+                  </pic:nvPicPr>
+                  <pic:blipFill>
+                    <a:blip r:embed="rId50"/>
+                    <a:stretch>
+                      <a:fillRect/>
+                    </a:stretch>
+                  </pic:blipFill>
+                  <pic:spPr bwMode="auto">
+                    <a:xfrm>
+                      <a:off x="0" y="0"/>
+                      <a:ext cx="3733800" cy="749247"/>
+                    </a:xfrm>
+                    <a:prstGeom prst="rect">
+                      <a:avLst/>
+                    </a:prstGeom>
+                    <a:noFill/>
+                    <a:ln w="9525">
+                      <a:noFill/>
+                      <a:headEnd/>
+                      <a:tailEnd/>
+                    </a:ln>
+                  </pic:spPr>
+                </pic:pic>
+              </a:graphicData>
+            </a:graphic>
+          </wp:inline>
+        </w:drawing>
+      </w:r>
+    </w:p>
+    <w:p>
+      <w:pPr>
+        <w:pStyle w:val="ImageCaption"/>
+      </w:pPr>
+      <w:r>
+        <w:t xml:space="preserve">Рис. 8: Загрузка открытого ключа на github</w:t>
+      </w:r>
+    </w:p>
+    <w:bookmarkEnd w:id="53"/>
+    <w:bookmarkEnd w:id="54"/>
+    <w:bookmarkStart w:id="55" w:name="выводы"/>
     <w:p>
       <w:pPr>
         <w:pStyle w:val="Heading1"/>
@@ -570,7 +646,7 @@
         <w:rPr>
           <w:rStyle w:val="SectionNumber"/>
         </w:rPr>
-        <w:t xml:space="preserve">5</w:t>
+        <w:t xml:space="preserve">4</w:t>
       </w:r>
       <w:r>
         <w:tab/>
@@ -584,112 +660,18 @@
         <w:pStyle w:val="FirstParagraph"/>
       </w:pPr>
       <w:r>
-        <w:t xml:space="preserve">Здесь кратко описываются итоги проделанной работы.</w:t>
-      </w:r>
-    </w:p>
-    <w:bookmarkEnd w:id="29"/>
-    <w:bookmarkStart w:id="36" w:name="список-литературы"/>
-    <w:p>
-      <w:pPr>
-        <w:pStyle w:val="Heading1"/>
-      </w:pPr>
-      <w:r>
-        <w:t xml:space="preserve">Список литературы</w:t>
-      </w:r>
-    </w:p>
-    <w:bookmarkStart w:id="35" w:name="refs"/>
-    <w:bookmarkStart w:id="30" w:name="ref-tanenbaum_book_modern-os_ru"/>
-    <w:p>
-      <w:pPr>
-        <w:pStyle w:val="Bibliography"/>
-      </w:pPr>
-      <w:r>
-        <w:t xml:space="preserve">1.</w:t>
-      </w:r>
-      <w:r>
-        <w:t xml:space="preserve"> </w:t>
-      </w:r>
-      <w:r>
-        <w:t xml:space="preserve">	</w:t>
-      </w:r>
-      <w:r>
-        <w:t xml:space="preserve">Таненбаум Э., Бос Х. Современные операционные системы. 4-е изд. СПб.: Питер, 2015. 1120 с.</w:t>
-      </w:r>
-    </w:p>
-    <w:bookmarkEnd w:id="30"/>
-    <w:bookmarkStart w:id="31" w:name="ref-robbins_book_bash_en"/>
-    <w:p>
-      <w:pPr>
-        <w:pStyle w:val="Bibliography"/>
-      </w:pPr>
-      <w:r>
-        <w:t xml:space="preserve">2.</w:t>
-      </w:r>
-      <w:r>
-        <w:t xml:space="preserve"> </w:t>
-      </w:r>
-      <w:r>
-        <w:t xml:space="preserve">	</w:t>
-      </w:r>
-      <w:r>
-        <w:t xml:space="preserve">Robbins A. Bash Pocket Reference. O’Reilly Media, 2016. 156 с.</w:t>
-      </w:r>
-    </w:p>
-    <w:bookmarkEnd w:id="31"/>
-    <w:bookmarkStart w:id="32" w:name="ref-zarrelli_book_mastering-bash_en"/>
-    <w:p>
-      <w:pPr>
-        <w:pStyle w:val="Bibliography"/>
-      </w:pPr>
-      <w:r>
-        <w:t xml:space="preserve">3.</w:t>
-      </w:r>
-      <w:r>
-        <w:t xml:space="preserve"> </w:t>
-      </w:r>
-      <w:r>
-        <w:t xml:space="preserve">	</w:t>
-      </w:r>
-      <w:r>
-        <w:t xml:space="preserve">Zarrelli G. Mastering Bash. Packt Publishing, 2017. 502 с.</w:t>
-      </w:r>
-    </w:p>
-    <w:bookmarkEnd w:id="32"/>
-    <w:bookmarkStart w:id="34" w:name="ref-newham_book_learning-bash_en"/>
-    <w:p>
-      <w:pPr>
-        <w:pStyle w:val="Bibliography"/>
-      </w:pPr>
-      <w:r>
-        <w:t xml:space="preserve">4.</w:t>
-      </w:r>
-      <w:r>
-        <w:t xml:space="preserve"> </w:t>
-      </w:r>
-      <w:r>
-        <w:t xml:space="preserve">	</w:t>
-      </w:r>
-      <w:r>
-        <w:t xml:space="preserve">Newham C.</w:t>
-      </w:r>
-      <w:r>
-        <w:t xml:space="preserve"> </w:t>
-      </w:r>
-      <w:hyperlink r:id="rId33">
-        <w:r>
-          <w:rPr>
-            <w:rStyle w:val="Hyperlink"/>
-          </w:rPr>
-          <w:t xml:space="preserve">Learning the bash Shell: Unix Shell Programming</w:t>
-        </w:r>
-      </w:hyperlink>
-      <w:r>
-        <w:t xml:space="preserve">. O’Reilly Media, 2005. 354 с.</w:t>
-      </w:r>
-    </w:p>
-    <w:bookmarkEnd w:id="34"/>
-    <w:bookmarkEnd w:id="35"/>
-    <w:bookmarkEnd w:id="36"/>
+        <w:t xml:space="preserve">Мы успешно освоили основы языка разметки Markdown во время лабораторной работы. Было освоено создание заголовков, абзацев, списков, ссылков, изображений, а также форматирование текста, вставление формулы и работа с файлами в формате Markdown.</w:t>
+      </w:r>
+    </w:p>
+    <w:p>
+      <w:pPr>
+        <w:pStyle w:val="BodyText"/>
+      </w:pPr>
+      <w:r>
+        <w:t xml:space="preserve">Эти навыки позволяют создавать качественную текстовую документацию, которая пригодится нам в будущих проектах.</w:t>
+      </w:r>
+    </w:p>
+    <w:bookmarkEnd w:id="55"/>
     <w:sectPr/>
   </w:body>
 </w:document>

</xml_diff>